<commit_message>
added 'improvi_questions' word doc
</commit_message>
<xml_diff>
--- a/planning/docs/Problems_and_Risks.docx
+++ b/planning/docs/Problems_and_Risks.docx
@@ -143,25 +143,7 @@
                 <w:iCs w:val="0"/>
                 <w:color w:val="000000" w:themeColor="text1"/>
               </w:rPr>
-              <w:t xml:space="preserve">Jane </w:t>
-            </w:r>
-            <w:proofErr w:type="spellStart"/>
-            <w:r>
-              <w:rPr>
-                <w:rFonts w:cs="Georgia"/>
-                <w:iCs w:val="0"/>
-                <w:color w:val="000000" w:themeColor="text1"/>
-              </w:rPr>
-              <w:t>McGonigal</w:t>
-            </w:r>
-            <w:proofErr w:type="spellEnd"/>
-            <w:r>
-              <w:rPr>
-                <w:rFonts w:cs="Georgia"/>
-                <w:iCs w:val="0"/>
-                <w:color w:val="000000" w:themeColor="text1"/>
-              </w:rPr>
-              <w:t xml:space="preserve"> mentions</w:t>
+              <w:t>Jane McGonigal mentions</w:t>
             </w:r>
             <w:r>
               <w:rPr>
@@ -244,6 +226,177 @@
               </w:rPr>
               <w:t>https://goo.gl/DHZwmx</w:t>
             </w:r>
+          </w:p>
+        </w:tc>
+      </w:tr>
+      <w:tr>
+        <w:trPr>
+          <w:trHeight w:val="1199"/>
+        </w:trPr>
+        <w:tc>
+          <w:tcPr>
+            <w:cnfStyle w:val="001000000000" w:firstRow="0" w:lastRow="0" w:firstColumn="1" w:lastColumn="0" w:oddVBand="0" w:evenVBand="0" w:oddHBand="0" w:evenHBand="0" w:firstRowFirstColumn="0" w:firstRowLastColumn="0" w:lastRowFirstColumn="0" w:lastRowLastColumn="0"/>
+            <w:tcW w:w="3071" w:type="dxa"/>
+          </w:tcPr>
+          <w:p>
+            <w:pPr>
+              <w:rPr>
+                <w:lang w:val="en-GB"/>
+              </w:rPr>
+            </w:pPr>
+            <w:r>
+              <w:rPr>
+                <w:lang w:val="en-GB"/>
+              </w:rPr>
+              <w:t>User’s can just say they have done the Daily Tasks without actually doing them.</w:t>
+            </w:r>
+          </w:p>
+        </w:tc>
+        <w:tc>
+          <w:tcPr>
+            <w:tcW w:w="1979" w:type="dxa"/>
+          </w:tcPr>
+          <w:p>
+            <w:pPr>
+              <w:cnfStyle w:val="000000000000" w:firstRow="0" w:lastRow="0" w:firstColumn="0" w:lastColumn="0" w:oddVBand="0" w:evenVBand="0" w:oddHBand="0" w:evenHBand="0" w:firstRowFirstColumn="0" w:firstRowLastColumn="0" w:lastRowFirstColumn="0" w:lastRowLastColumn="0"/>
+              <w:rPr>
+                <w:lang w:val="en-GB"/>
+              </w:rPr>
+            </w:pPr>
+            <w:r>
+              <w:rPr>
+                <w:lang w:val="en-GB"/>
+              </w:rPr>
+              <w:t>Cheating</w:t>
+            </w:r>
+          </w:p>
+        </w:tc>
+        <w:tc>
+          <w:tcPr>
+            <w:tcW w:w="2549" w:type="dxa"/>
+          </w:tcPr>
+          <w:p>
+            <w:pPr>
+              <w:cnfStyle w:val="000000000000" w:firstRow="0" w:lastRow="0" w:firstColumn="0" w:lastColumn="0" w:oddVBand="0" w:evenVBand="0" w:oddHBand="0" w:evenHBand="0" w:firstRowFirstColumn="0" w:firstRowLastColumn="0" w:lastRowFirstColumn="0" w:lastRowLastColumn="0"/>
+              <w:rPr>
+                <w:lang w:val="en-GB"/>
+              </w:rPr>
+            </w:pPr>
+            <w:r>
+              <w:rPr>
+                <w:lang w:val="en-GB"/>
+              </w:rPr>
+              <w:t>Add ‘reset account’ option.</w:t>
+            </w:r>
+          </w:p>
+          <w:p>
+            <w:pPr>
+              <w:cnfStyle w:val="000000000000" w:firstRow="0" w:lastRow="0" w:firstColumn="0" w:lastColumn="0" w:oddVBand="0" w:evenVBand="0" w:oddHBand="0" w:evenHBand="0" w:firstRowFirstColumn="0" w:firstRowLastColumn="0" w:lastRowFirstColumn="0" w:lastRowLastColumn="0"/>
+              <w:rPr>
+                <w:lang w:val="en-GB"/>
+              </w:rPr>
+            </w:pPr>
+            <w:r>
+              <w:rPr>
+                <w:lang w:val="en-GB"/>
+              </w:rPr>
+              <w:t>Emphasise the benefits for not faking stats</w:t>
+            </w:r>
+          </w:p>
+        </w:tc>
+        <w:tc>
+          <w:tcPr>
+            <w:tcW w:w="2897" w:type="dxa"/>
+          </w:tcPr>
+          <w:p>
+            <w:pPr>
+              <w:cnfStyle w:val="000000000000" w:firstRow="0" w:lastRow="0" w:firstColumn="0" w:lastColumn="0" w:oddVBand="0" w:evenVBand="0" w:oddHBand="0" w:evenHBand="0" w:firstRowFirstColumn="0" w:firstRowLastColumn="0" w:lastRowFirstColumn="0" w:lastRowLastColumn="0"/>
+              <w:rPr>
+                <w:lang w:val="en-GB"/>
+              </w:rPr>
+            </w:pPr>
+          </w:p>
+        </w:tc>
+      </w:tr>
+      <w:tr>
+        <w:trPr>
+          <w:cnfStyle w:val="000000100000" w:firstRow="0" w:lastRow="0" w:firstColumn="0" w:lastColumn="0" w:oddVBand="0" w:evenVBand="0" w:oddHBand="1" w:evenHBand="0" w:firstRowFirstColumn="0" w:firstRowLastColumn="0" w:lastRowFirstColumn="0" w:lastRowLastColumn="0"/>
+          <w:trHeight w:val="335"/>
+        </w:trPr>
+        <w:tc>
+          <w:tcPr>
+            <w:cnfStyle w:val="001000000000" w:firstRow="0" w:lastRow="0" w:firstColumn="1" w:lastColumn="0" w:oddVBand="0" w:evenVBand="0" w:oddHBand="0" w:evenHBand="0" w:firstRowFirstColumn="0" w:firstRowLastColumn="0" w:lastRowFirstColumn="0" w:lastRowLastColumn="0"/>
+            <w:tcW w:w="3071" w:type="dxa"/>
+          </w:tcPr>
+          <w:p>
+            <w:pPr>
+              <w:rPr>
+                <w:lang w:val="en-GB"/>
+              </w:rPr>
+            </w:pPr>
+            <w:r>
+              <w:rPr>
+                <w:lang w:val="en-GB"/>
+              </w:rPr>
+              <w:t>Ensure there aren’t any trademarks for</w:t>
+            </w:r>
+            <w:r>
+              <w:rPr>
+                <w:lang w:val="en-GB"/>
+              </w:rPr>
+              <w:t xml:space="preserve"> names</w:t>
+            </w:r>
+          </w:p>
+        </w:tc>
+        <w:tc>
+          <w:tcPr>
+            <w:tcW w:w="1979" w:type="dxa"/>
+          </w:tcPr>
+          <w:p>
+            <w:pPr>
+              <w:cnfStyle w:val="000000100000" w:firstRow="0" w:lastRow="0" w:firstColumn="0" w:lastColumn="0" w:oddVBand="0" w:evenVBand="0" w:oddHBand="1" w:evenHBand="0" w:firstRowFirstColumn="0" w:firstRowLastColumn="0" w:lastRowFirstColumn="0" w:lastRowLastColumn="0"/>
+              <w:rPr>
+                <w:lang w:val="en-GB"/>
+              </w:rPr>
+            </w:pPr>
+            <w:r>
+              <w:rPr>
+                <w:lang w:val="en-GB"/>
+              </w:rPr>
+              <w:t>Originality</w:t>
+            </w:r>
+          </w:p>
+        </w:tc>
+        <w:tc>
+          <w:tcPr>
+            <w:tcW w:w="2549" w:type="dxa"/>
+          </w:tcPr>
+          <w:p>
+            <w:pPr>
+              <w:cnfStyle w:val="000000100000" w:firstRow="0" w:lastRow="0" w:firstColumn="0" w:lastColumn="0" w:oddVBand="0" w:evenVBand="0" w:oddHBand="1" w:evenHBand="0" w:firstRowFirstColumn="0" w:firstRowLastColumn="0" w:lastRowFirstColumn="0" w:lastRowLastColumn="0"/>
+              <w:rPr>
+                <w:lang w:val="en-GB"/>
+              </w:rPr>
+            </w:pPr>
+            <w:r>
+              <w:rPr>
+                <w:lang w:val="en-GB"/>
+              </w:rPr>
+              <w:t>No solution needed</w:t>
+            </w:r>
+          </w:p>
+        </w:tc>
+        <w:tc>
+          <w:tcPr>
+            <w:tcW w:w="2897" w:type="dxa"/>
+          </w:tcPr>
+          <w:p>
+            <w:pPr>
+              <w:cnfStyle w:val="000000100000" w:firstRow="0" w:lastRow="0" w:firstColumn="0" w:lastColumn="0" w:oddVBand="0" w:evenVBand="0" w:oddHBand="1" w:evenHBand="0" w:firstRowFirstColumn="0" w:firstRowLastColumn="0" w:lastRowFirstColumn="0" w:lastRowLastColumn="0"/>
+              <w:rPr>
+                <w:lang w:val="en-GB"/>
+              </w:rPr>
+            </w:pPr>
           </w:p>
         </w:tc>
       </w:tr>
@@ -266,7 +419,7 @@
               <w:rPr>
                 <w:lang w:val="en-GB"/>
               </w:rPr>
-              <w:t>User’s can just say they have done the Daily Tasks without actually doing them.</w:t>
+              <w:t xml:space="preserve">Check overall costs for developing </w:t>
             </w:r>
           </w:p>
         </w:tc>
@@ -285,10 +438,8 @@
               <w:rPr>
                 <w:lang w:val="en-GB"/>
               </w:rPr>
-              <w:t>Cheating</w:t>
-            </w:r>
-            <w:bookmarkStart w:id="0" w:name="_GoBack"/>
-            <w:bookmarkEnd w:id="0"/>
+              <w:t>Costs</w:t>
+            </w:r>
           </w:p>
         </w:tc>
         <w:tc>
@@ -306,22 +457,10 @@
               <w:rPr>
                 <w:lang w:val="en-GB"/>
               </w:rPr>
-              <w:t>Add ‘reset account’ option.</w:t>
-            </w:r>
-          </w:p>
-          <w:p>
-            <w:pPr>
-              <w:cnfStyle w:val="000000000000" w:firstRow="0" w:lastRow="0" w:firstColumn="0" w:lastColumn="0" w:oddVBand="0" w:evenVBand="0" w:oddHBand="0" w:evenHBand="0" w:firstRowFirstColumn="0" w:firstRowLastColumn="0" w:lastRowFirstColumn="0" w:lastRowLastColumn="0"/>
-              <w:rPr>
-                <w:lang w:val="en-GB"/>
-              </w:rPr>
-            </w:pPr>
-            <w:r>
-              <w:rPr>
-                <w:lang w:val="en-GB"/>
-              </w:rPr>
-              <w:t>Emphasise the benefits for not faking stats</w:t>
-            </w:r>
+              <w:t>Create blueprints for app without giving away ideas</w:t>
+            </w:r>
+            <w:bookmarkStart w:id="0" w:name="_GoBack"/>
+            <w:bookmarkEnd w:id="0"/>
           </w:p>
         </w:tc>
         <w:tc>
@@ -335,6 +474,12 @@
                 <w:lang w:val="en-GB"/>
               </w:rPr>
             </w:pPr>
+            <w:r>
+              <w:rPr>
+                <w:lang w:val="en-GB"/>
+              </w:rPr>
+              <w:t>Fiverr.com, £19/hr</w:t>
+            </w:r>
           </w:p>
         </w:tc>
       </w:tr>

</xml_diff>